<commit_message>
Day6 C# Demo s
</commit_message>
<xml_diff>
--- a/Day6_C#_Day3/Demos_Arrays.docx
+++ b/Day6_C#_Day3/Demos_Arrays.docx
@@ -10030,6 +10030,45 @@
       <w:r>
         <w:t xml:space="preserve"> </w:t>
       </w:r>
+      <w:r>
+        <w:t xml:space="preserve"> </w:t>
+      </w:r>
+    </w:p>
+    <w:p>
+      <w:proofErr w:type="gramStart"/>
+      <w:r>
+        <w:t>Int[</w:t>
+      </w:r>
+      <w:proofErr w:type="gramEnd"/>
+      <w:r>
+        <w:t xml:space="preserve">] </w:t>
+      </w:r>
+      <w:proofErr w:type="spellStart"/>
+      <w:r>
+        <w:t>num</w:t>
+      </w:r>
+      <w:proofErr w:type="spellEnd"/>
+      <w:r>
+        <w:t xml:space="preserve"> = new int[20];</w:t>
+      </w:r>
+    </w:p>
+    <w:p>
+      <w:r>
+        <w:t>15 bytes are wasted</w:t>
+      </w:r>
+    </w:p>
+    <w:p>
+      <w:r>
+        <w:t xml:space="preserve">Memory requirement </w:t>
+      </w:r>
+      <w:proofErr w:type="spellStart"/>
+      <w:r>
+        <w:t>shud</w:t>
+      </w:r>
+      <w:proofErr w:type="spellEnd"/>
+      <w:r>
+        <w:t xml:space="preserve"> be known at compile time</w:t>
+      </w:r>
     </w:p>
     <w:p>
       <w:pPr>
@@ -10052,7 +10091,18 @@
         </w:numPr>
       </w:pPr>
       <w:r>
-        <w:t>We can access elements thru their position(index)</w:t>
+        <w:t>We can access elements thru their position(</w:t>
+      </w:r>
+      <w:proofErr w:type="gramStart"/>
+      <w:r>
+        <w:t>index)</w:t>
+      </w:r>
+      <w:r>
+        <w:t xml:space="preserve">   </w:t>
+      </w:r>
+      <w:proofErr w:type="gramEnd"/>
+      <w:r>
+        <w:t xml:space="preserve"> (1)</w:t>
       </w:r>
     </w:p>
     <w:p>
@@ -10066,6 +10116,9 @@
       <w:r>
         <w:t>The elements are stored in a contiguous location</w:t>
       </w:r>
+      <w:r>
+        <w:t xml:space="preserve"> </w:t>
+      </w:r>
     </w:p>
     <w:p>
       <w:pPr>
@@ -10377,6 +10430,7 @@
           <w:sz w:val="19"/>
           <w:szCs w:val="19"/>
         </w:rPr>
+        <w:lastRenderedPageBreak/>
         <w:t>using</w:t>
       </w:r>
       <w:r>
@@ -10602,7 +10656,6 @@
           <w:sz w:val="19"/>
           <w:szCs w:val="19"/>
         </w:rPr>
-        <w:lastRenderedPageBreak/>
         <w:t xml:space="preserve">    {</w:t>
       </w:r>
     </w:p>
@@ -11477,7 +11530,50 @@
           <w:sz w:val="19"/>
           <w:szCs w:val="19"/>
         </w:rPr>
-        <w:t xml:space="preserve">; </w:t>
+        <w:t>; i++)</w:t>
+      </w:r>
+    </w:p>
+    <w:p>
+      <w:pPr>
+        <w:autoSpaceDE w:val="0"/>
+        <w:autoSpaceDN w:val="0"/>
+        <w:adjustRightInd w:val="0"/>
+        <w:spacing w:after="0" w:line="240" w:lineRule="auto"/>
+        <w:rPr>
+          <w:rFonts w:ascii="Consolas" w:hAnsi="Consolas" w:cs="Consolas"/>
+          <w:color w:val="000000"/>
+          <w:sz w:val="19"/>
+          <w:szCs w:val="19"/>
+        </w:rPr>
+      </w:pPr>
+      <w:r>
+        <w:rPr>
+          <w:rFonts w:ascii="Consolas" w:hAnsi="Consolas" w:cs="Consolas"/>
+          <w:color w:val="000000"/>
+          <w:sz w:val="19"/>
+          <w:szCs w:val="19"/>
+        </w:rPr>
+        <w:t xml:space="preserve">                </w:t>
+      </w:r>
+      <w:proofErr w:type="spellStart"/>
+      <w:r>
+        <w:rPr>
+          <w:rFonts w:ascii="Consolas" w:hAnsi="Consolas" w:cs="Consolas"/>
+          <w:color w:val="000000"/>
+          <w:sz w:val="19"/>
+          <w:szCs w:val="19"/>
+        </w:rPr>
+        <w:t>Console.WriteLine</w:t>
+      </w:r>
+      <w:proofErr w:type="spellEnd"/>
+      <w:r>
+        <w:rPr>
+          <w:rFonts w:ascii="Consolas" w:hAnsi="Consolas" w:cs="Consolas"/>
+          <w:color w:val="000000"/>
+          <w:sz w:val="19"/>
+          <w:szCs w:val="19"/>
+        </w:rPr>
+        <w:t>(list[</w:t>
       </w:r>
       <w:proofErr w:type="spellStart"/>
       <w:r>
@@ -11497,30 +11593,134 @@
           <w:sz w:val="19"/>
           <w:szCs w:val="19"/>
         </w:rPr>
-        <w:t>++)</w:t>
-      </w:r>
-    </w:p>
-    <w:p>
-      <w:pPr>
-        <w:autoSpaceDE w:val="0"/>
-        <w:autoSpaceDN w:val="0"/>
-        <w:adjustRightInd w:val="0"/>
-        <w:spacing w:after="0" w:line="240" w:lineRule="auto"/>
-        <w:rPr>
-          <w:rFonts w:ascii="Consolas" w:hAnsi="Consolas" w:cs="Consolas"/>
-          <w:color w:val="000000"/>
-          <w:sz w:val="19"/>
-          <w:szCs w:val="19"/>
-        </w:rPr>
-      </w:pPr>
-      <w:r>
-        <w:rPr>
-          <w:rFonts w:ascii="Consolas" w:hAnsi="Consolas" w:cs="Consolas"/>
-          <w:color w:val="000000"/>
-          <w:sz w:val="19"/>
-          <w:szCs w:val="19"/>
-        </w:rPr>
-        <w:t xml:space="preserve">                </w:t>
+        <w:t>]);</w:t>
+      </w:r>
+    </w:p>
+    <w:p>
+      <w:pPr>
+        <w:autoSpaceDE w:val="0"/>
+        <w:autoSpaceDN w:val="0"/>
+        <w:adjustRightInd w:val="0"/>
+        <w:spacing w:after="0" w:line="240" w:lineRule="auto"/>
+        <w:rPr>
+          <w:rFonts w:ascii="Consolas" w:hAnsi="Consolas" w:cs="Consolas"/>
+          <w:color w:val="000000"/>
+          <w:sz w:val="19"/>
+          <w:szCs w:val="19"/>
+        </w:rPr>
+      </w:pPr>
+    </w:p>
+    <w:p>
+      <w:pPr>
+        <w:autoSpaceDE w:val="0"/>
+        <w:autoSpaceDN w:val="0"/>
+        <w:adjustRightInd w:val="0"/>
+        <w:spacing w:after="0" w:line="240" w:lineRule="auto"/>
+        <w:rPr>
+          <w:rFonts w:ascii="Consolas" w:hAnsi="Consolas" w:cs="Consolas"/>
+          <w:color w:val="000000"/>
+          <w:sz w:val="19"/>
+          <w:szCs w:val="19"/>
+        </w:rPr>
+      </w:pPr>
+      <w:r>
+        <w:rPr>
+          <w:rFonts w:ascii="Consolas" w:hAnsi="Consolas" w:cs="Consolas"/>
+          <w:color w:val="000000"/>
+          <w:sz w:val="19"/>
+          <w:szCs w:val="19"/>
+        </w:rPr>
+        <w:t xml:space="preserve">            </w:t>
+      </w:r>
+      <w:proofErr w:type="spellStart"/>
+      <w:proofErr w:type="gramStart"/>
+      <w:r>
+        <w:rPr>
+          <w:rFonts w:ascii="Consolas" w:hAnsi="Consolas" w:cs="Consolas"/>
+          <w:color w:val="000000"/>
+          <w:sz w:val="19"/>
+          <w:szCs w:val="19"/>
+        </w:rPr>
+        <w:t>list.RemoveAt</w:t>
+      </w:r>
+      <w:proofErr w:type="spellEnd"/>
+      <w:proofErr w:type="gramEnd"/>
+      <w:r>
+        <w:rPr>
+          <w:rFonts w:ascii="Consolas" w:hAnsi="Consolas" w:cs="Consolas"/>
+          <w:color w:val="000000"/>
+          <w:sz w:val="19"/>
+          <w:szCs w:val="19"/>
+        </w:rPr>
+        <w:t>(0);</w:t>
+      </w:r>
+    </w:p>
+    <w:p>
+      <w:pPr>
+        <w:autoSpaceDE w:val="0"/>
+        <w:autoSpaceDN w:val="0"/>
+        <w:adjustRightInd w:val="0"/>
+        <w:spacing w:after="0" w:line="240" w:lineRule="auto"/>
+        <w:rPr>
+          <w:rFonts w:ascii="Consolas" w:hAnsi="Consolas" w:cs="Consolas"/>
+          <w:color w:val="000000"/>
+          <w:sz w:val="19"/>
+          <w:szCs w:val="19"/>
+        </w:rPr>
+      </w:pPr>
+      <w:r>
+        <w:rPr>
+          <w:rFonts w:ascii="Consolas" w:hAnsi="Consolas" w:cs="Consolas"/>
+          <w:color w:val="000000"/>
+          <w:sz w:val="19"/>
+          <w:szCs w:val="19"/>
+        </w:rPr>
+        <w:t xml:space="preserve">            </w:t>
+      </w:r>
+      <w:proofErr w:type="spellStart"/>
+      <w:proofErr w:type="gramStart"/>
+      <w:r>
+        <w:rPr>
+          <w:rFonts w:ascii="Consolas" w:hAnsi="Consolas" w:cs="Consolas"/>
+          <w:color w:val="000000"/>
+          <w:sz w:val="19"/>
+          <w:szCs w:val="19"/>
+        </w:rPr>
+        <w:t>list.Remove</w:t>
+      </w:r>
+      <w:proofErr w:type="spellEnd"/>
+      <w:proofErr w:type="gramEnd"/>
+      <w:r>
+        <w:rPr>
+          <w:rFonts w:ascii="Consolas" w:hAnsi="Consolas" w:cs="Consolas"/>
+          <w:color w:val="000000"/>
+          <w:sz w:val="19"/>
+          <w:szCs w:val="19"/>
+        </w:rPr>
+        <w:t>(1);</w:t>
+      </w:r>
+    </w:p>
+    <w:p>
+      <w:pPr>
+        <w:autoSpaceDE w:val="0"/>
+        <w:autoSpaceDN w:val="0"/>
+        <w:adjustRightInd w:val="0"/>
+        <w:spacing w:after="0" w:line="240" w:lineRule="auto"/>
+        <w:rPr>
+          <w:rFonts w:ascii="Consolas" w:hAnsi="Consolas" w:cs="Consolas"/>
+          <w:color w:val="000000"/>
+          <w:sz w:val="19"/>
+          <w:szCs w:val="19"/>
+        </w:rPr>
+      </w:pPr>
+      <w:r>
+        <w:rPr>
+          <w:rFonts w:ascii="Consolas" w:hAnsi="Consolas" w:cs="Consolas"/>
+          <w:color w:val="000000"/>
+          <w:sz w:val="19"/>
+          <w:szCs w:val="19"/>
+        </w:rPr>
+        <w:t xml:space="preserve">            </w:t>
       </w:r>
       <w:proofErr w:type="spellStart"/>
       <w:r>
@@ -11540,7 +11740,84 @@
           <w:sz w:val="19"/>
           <w:szCs w:val="19"/>
         </w:rPr>
-        <w:t>(list[</w:t>
+        <w:t>(</w:t>
+      </w:r>
+      <w:r>
+        <w:rPr>
+          <w:rFonts w:ascii="Consolas" w:hAnsi="Consolas" w:cs="Consolas"/>
+          <w:color w:val="A31515"/>
+          <w:sz w:val="19"/>
+          <w:szCs w:val="19"/>
+        </w:rPr>
+        <w:t>"Elements after deletion"</w:t>
+      </w:r>
+      <w:r>
+        <w:rPr>
+          <w:rFonts w:ascii="Consolas" w:hAnsi="Consolas" w:cs="Consolas"/>
+          <w:color w:val="000000"/>
+          <w:sz w:val="19"/>
+          <w:szCs w:val="19"/>
+        </w:rPr>
+        <w:t>);</w:t>
+      </w:r>
+    </w:p>
+    <w:p>
+      <w:pPr>
+        <w:autoSpaceDE w:val="0"/>
+        <w:autoSpaceDN w:val="0"/>
+        <w:adjustRightInd w:val="0"/>
+        <w:spacing w:after="0" w:line="240" w:lineRule="auto"/>
+        <w:rPr>
+          <w:rFonts w:ascii="Consolas" w:hAnsi="Consolas" w:cs="Consolas"/>
+          <w:color w:val="000000"/>
+          <w:sz w:val="19"/>
+          <w:szCs w:val="19"/>
+        </w:rPr>
+      </w:pPr>
+      <w:r>
+        <w:rPr>
+          <w:rFonts w:ascii="Consolas" w:hAnsi="Consolas" w:cs="Consolas"/>
+          <w:color w:val="000000"/>
+          <w:sz w:val="19"/>
+          <w:szCs w:val="19"/>
+        </w:rPr>
+        <w:t xml:space="preserve">            </w:t>
+      </w:r>
+      <w:r>
+        <w:rPr>
+          <w:rFonts w:ascii="Consolas" w:hAnsi="Consolas" w:cs="Consolas"/>
+          <w:color w:val="0000FF"/>
+          <w:sz w:val="19"/>
+          <w:szCs w:val="19"/>
+        </w:rPr>
+        <w:t>for</w:t>
+      </w:r>
+      <w:r>
+        <w:rPr>
+          <w:rFonts w:ascii="Consolas" w:hAnsi="Consolas" w:cs="Consolas"/>
+          <w:color w:val="000000"/>
+          <w:sz w:val="19"/>
+          <w:szCs w:val="19"/>
+        </w:rPr>
+        <w:t xml:space="preserve"> (</w:t>
+      </w:r>
+      <w:r>
+        <w:rPr>
+          <w:rFonts w:ascii="Consolas" w:hAnsi="Consolas" w:cs="Consolas"/>
+          <w:color w:val="0000FF"/>
+          <w:sz w:val="19"/>
+          <w:szCs w:val="19"/>
+        </w:rPr>
+        <w:t>int</w:t>
+      </w:r>
+      <w:r>
+        <w:rPr>
+          <w:rFonts w:ascii="Consolas" w:hAnsi="Consolas" w:cs="Consolas"/>
+          <w:color w:val="000000"/>
+          <w:sz w:val="19"/>
+          <w:szCs w:val="19"/>
+        </w:rPr>
+        <w:t xml:space="preserve"> </w:t>
       </w:r>
       <w:proofErr w:type="spellStart"/>
       <w:r>
@@ -11560,44 +11837,27 @@
           <w:sz w:val="19"/>
           <w:szCs w:val="19"/>
         </w:rPr>
-        <w:t>]);</w:t>
-      </w:r>
-    </w:p>
-    <w:p>
-      <w:pPr>
-        <w:autoSpaceDE w:val="0"/>
-        <w:autoSpaceDN w:val="0"/>
-        <w:adjustRightInd w:val="0"/>
-        <w:spacing w:after="0" w:line="240" w:lineRule="auto"/>
-        <w:rPr>
-          <w:rFonts w:ascii="Consolas" w:hAnsi="Consolas" w:cs="Consolas"/>
-          <w:color w:val="000000"/>
-          <w:sz w:val="19"/>
-          <w:szCs w:val="19"/>
-        </w:rPr>
-      </w:pPr>
-    </w:p>
-    <w:p>
-      <w:pPr>
-        <w:autoSpaceDE w:val="0"/>
-        <w:autoSpaceDN w:val="0"/>
-        <w:adjustRightInd w:val="0"/>
-        <w:spacing w:after="0" w:line="240" w:lineRule="auto"/>
-        <w:rPr>
-          <w:rFonts w:ascii="Consolas" w:hAnsi="Consolas" w:cs="Consolas"/>
-          <w:color w:val="000000"/>
-          <w:sz w:val="19"/>
-          <w:szCs w:val="19"/>
-        </w:rPr>
-      </w:pPr>
-      <w:r>
-        <w:rPr>
-          <w:rFonts w:ascii="Consolas" w:hAnsi="Consolas" w:cs="Consolas"/>
-          <w:color w:val="000000"/>
-          <w:sz w:val="19"/>
-          <w:szCs w:val="19"/>
-        </w:rPr>
-        <w:t xml:space="preserve">            </w:t>
+        <w:t xml:space="preserve"> = 0; </w:t>
+      </w:r>
+      <w:proofErr w:type="spellStart"/>
+      <w:r>
+        <w:rPr>
+          <w:rFonts w:ascii="Consolas" w:hAnsi="Consolas" w:cs="Consolas"/>
+          <w:color w:val="000000"/>
+          <w:sz w:val="19"/>
+          <w:szCs w:val="19"/>
+        </w:rPr>
+        <w:t>i</w:t>
+      </w:r>
+      <w:proofErr w:type="spellEnd"/>
+      <w:r>
+        <w:rPr>
+          <w:rFonts w:ascii="Consolas" w:hAnsi="Consolas" w:cs="Consolas"/>
+          <w:color w:val="000000"/>
+          <w:sz w:val="19"/>
+          <w:szCs w:val="19"/>
+        </w:rPr>
+        <w:t xml:space="preserve"> &lt; </w:t>
       </w:r>
       <w:proofErr w:type="spellStart"/>
       <w:proofErr w:type="gramStart"/>
@@ -11608,7 +11868,7 @@
           <w:sz w:val="19"/>
           <w:szCs w:val="19"/>
         </w:rPr>
-        <w:t>list.RemoveAt</w:t>
+        <w:t>list.Count</w:t>
       </w:r>
       <w:proofErr w:type="spellEnd"/>
       <w:proofErr w:type="gramEnd"/>
@@ -11619,254 +11879,7 @@
           <w:sz w:val="19"/>
           <w:szCs w:val="19"/>
         </w:rPr>
-        <w:t>(0);</w:t>
-      </w:r>
-    </w:p>
-    <w:p>
-      <w:pPr>
-        <w:autoSpaceDE w:val="0"/>
-        <w:autoSpaceDN w:val="0"/>
-        <w:adjustRightInd w:val="0"/>
-        <w:spacing w:after="0" w:line="240" w:lineRule="auto"/>
-        <w:rPr>
-          <w:rFonts w:ascii="Consolas" w:hAnsi="Consolas" w:cs="Consolas"/>
-          <w:color w:val="000000"/>
-          <w:sz w:val="19"/>
-          <w:szCs w:val="19"/>
-        </w:rPr>
-      </w:pPr>
-      <w:r>
-        <w:rPr>
-          <w:rFonts w:ascii="Consolas" w:hAnsi="Consolas" w:cs="Consolas"/>
-          <w:color w:val="000000"/>
-          <w:sz w:val="19"/>
-          <w:szCs w:val="19"/>
-        </w:rPr>
-        <w:t xml:space="preserve">            </w:t>
-      </w:r>
-      <w:proofErr w:type="spellStart"/>
-      <w:proofErr w:type="gramStart"/>
-      <w:r>
-        <w:rPr>
-          <w:rFonts w:ascii="Consolas" w:hAnsi="Consolas" w:cs="Consolas"/>
-          <w:color w:val="000000"/>
-          <w:sz w:val="19"/>
-          <w:szCs w:val="19"/>
-        </w:rPr>
-        <w:t>list.Remove</w:t>
-      </w:r>
-      <w:proofErr w:type="spellEnd"/>
-      <w:proofErr w:type="gramEnd"/>
-      <w:r>
-        <w:rPr>
-          <w:rFonts w:ascii="Consolas" w:hAnsi="Consolas" w:cs="Consolas"/>
-          <w:color w:val="000000"/>
-          <w:sz w:val="19"/>
-          <w:szCs w:val="19"/>
-        </w:rPr>
-        <w:t>(1);</w:t>
-      </w:r>
-    </w:p>
-    <w:p>
-      <w:pPr>
-        <w:autoSpaceDE w:val="0"/>
-        <w:autoSpaceDN w:val="0"/>
-        <w:adjustRightInd w:val="0"/>
-        <w:spacing w:after="0" w:line="240" w:lineRule="auto"/>
-        <w:rPr>
-          <w:rFonts w:ascii="Consolas" w:hAnsi="Consolas" w:cs="Consolas"/>
-          <w:color w:val="000000"/>
-          <w:sz w:val="19"/>
-          <w:szCs w:val="19"/>
-        </w:rPr>
-      </w:pPr>
-      <w:r>
-        <w:rPr>
-          <w:rFonts w:ascii="Consolas" w:hAnsi="Consolas" w:cs="Consolas"/>
-          <w:color w:val="000000"/>
-          <w:sz w:val="19"/>
-          <w:szCs w:val="19"/>
-        </w:rPr>
-        <w:t xml:space="preserve">            </w:t>
-      </w:r>
-      <w:proofErr w:type="spellStart"/>
-      <w:r>
-        <w:rPr>
-          <w:rFonts w:ascii="Consolas" w:hAnsi="Consolas" w:cs="Consolas"/>
-          <w:color w:val="000000"/>
-          <w:sz w:val="19"/>
-          <w:szCs w:val="19"/>
-        </w:rPr>
-        <w:t>Console.WriteLine</w:t>
-      </w:r>
-      <w:proofErr w:type="spellEnd"/>
-      <w:r>
-        <w:rPr>
-          <w:rFonts w:ascii="Consolas" w:hAnsi="Consolas" w:cs="Consolas"/>
-          <w:color w:val="000000"/>
-          <w:sz w:val="19"/>
-          <w:szCs w:val="19"/>
-        </w:rPr>
-        <w:t>(</w:t>
-      </w:r>
-      <w:r>
-        <w:rPr>
-          <w:rFonts w:ascii="Consolas" w:hAnsi="Consolas" w:cs="Consolas"/>
-          <w:color w:val="A31515"/>
-          <w:sz w:val="19"/>
-          <w:szCs w:val="19"/>
-        </w:rPr>
-        <w:t>"Elements after deletion"</w:t>
-      </w:r>
-      <w:r>
-        <w:rPr>
-          <w:rFonts w:ascii="Consolas" w:hAnsi="Consolas" w:cs="Consolas"/>
-          <w:color w:val="000000"/>
-          <w:sz w:val="19"/>
-          <w:szCs w:val="19"/>
-        </w:rPr>
-        <w:t>);</w:t>
-      </w:r>
-    </w:p>
-    <w:p>
-      <w:pPr>
-        <w:autoSpaceDE w:val="0"/>
-        <w:autoSpaceDN w:val="0"/>
-        <w:adjustRightInd w:val="0"/>
-        <w:spacing w:after="0" w:line="240" w:lineRule="auto"/>
-        <w:rPr>
-          <w:rFonts w:ascii="Consolas" w:hAnsi="Consolas" w:cs="Consolas"/>
-          <w:color w:val="000000"/>
-          <w:sz w:val="19"/>
-          <w:szCs w:val="19"/>
-        </w:rPr>
-      </w:pPr>
-      <w:r>
-        <w:rPr>
-          <w:rFonts w:ascii="Consolas" w:hAnsi="Consolas" w:cs="Consolas"/>
-          <w:color w:val="000000"/>
-          <w:sz w:val="19"/>
-          <w:szCs w:val="19"/>
-        </w:rPr>
-        <w:t xml:space="preserve">            </w:t>
-      </w:r>
-      <w:r>
-        <w:rPr>
-          <w:rFonts w:ascii="Consolas" w:hAnsi="Consolas" w:cs="Consolas"/>
-          <w:color w:val="0000FF"/>
-          <w:sz w:val="19"/>
-          <w:szCs w:val="19"/>
-        </w:rPr>
-        <w:t>for</w:t>
-      </w:r>
-      <w:r>
-        <w:rPr>
-          <w:rFonts w:ascii="Consolas" w:hAnsi="Consolas" w:cs="Consolas"/>
-          <w:color w:val="000000"/>
-          <w:sz w:val="19"/>
-          <w:szCs w:val="19"/>
-        </w:rPr>
-        <w:t xml:space="preserve"> (</w:t>
-      </w:r>
-      <w:r>
-        <w:rPr>
-          <w:rFonts w:ascii="Consolas" w:hAnsi="Consolas" w:cs="Consolas"/>
-          <w:color w:val="0000FF"/>
-          <w:sz w:val="19"/>
-          <w:szCs w:val="19"/>
-        </w:rPr>
-        <w:t>int</w:t>
-      </w:r>
-      <w:r>
-        <w:rPr>
-          <w:rFonts w:ascii="Consolas" w:hAnsi="Consolas" w:cs="Consolas"/>
-          <w:color w:val="000000"/>
-          <w:sz w:val="19"/>
-          <w:szCs w:val="19"/>
-        </w:rPr>
-        <w:t xml:space="preserve"> </w:t>
-      </w:r>
-      <w:proofErr w:type="spellStart"/>
-      <w:r>
-        <w:rPr>
-          <w:rFonts w:ascii="Consolas" w:hAnsi="Consolas" w:cs="Consolas"/>
-          <w:color w:val="000000"/>
-          <w:sz w:val="19"/>
-          <w:szCs w:val="19"/>
-        </w:rPr>
-        <w:t>i</w:t>
-      </w:r>
-      <w:proofErr w:type="spellEnd"/>
-      <w:r>
-        <w:rPr>
-          <w:rFonts w:ascii="Consolas" w:hAnsi="Consolas" w:cs="Consolas"/>
-          <w:color w:val="000000"/>
-          <w:sz w:val="19"/>
-          <w:szCs w:val="19"/>
-        </w:rPr>
-        <w:t xml:space="preserve"> = 0; </w:t>
-      </w:r>
-      <w:proofErr w:type="spellStart"/>
-      <w:r>
-        <w:rPr>
-          <w:rFonts w:ascii="Consolas" w:hAnsi="Consolas" w:cs="Consolas"/>
-          <w:color w:val="000000"/>
-          <w:sz w:val="19"/>
-          <w:szCs w:val="19"/>
-        </w:rPr>
-        <w:t>i</w:t>
-      </w:r>
-      <w:proofErr w:type="spellEnd"/>
-      <w:r>
-        <w:rPr>
-          <w:rFonts w:ascii="Consolas" w:hAnsi="Consolas" w:cs="Consolas"/>
-          <w:color w:val="000000"/>
-          <w:sz w:val="19"/>
-          <w:szCs w:val="19"/>
-        </w:rPr>
-        <w:t xml:space="preserve"> &lt; </w:t>
-      </w:r>
-      <w:proofErr w:type="spellStart"/>
-      <w:proofErr w:type="gramStart"/>
-      <w:r>
-        <w:rPr>
-          <w:rFonts w:ascii="Consolas" w:hAnsi="Consolas" w:cs="Consolas"/>
-          <w:color w:val="000000"/>
-          <w:sz w:val="19"/>
-          <w:szCs w:val="19"/>
-        </w:rPr>
-        <w:t>list.Count</w:t>
-      </w:r>
-      <w:proofErr w:type="spellEnd"/>
-      <w:proofErr w:type="gramEnd"/>
-      <w:r>
-        <w:rPr>
-          <w:rFonts w:ascii="Consolas" w:hAnsi="Consolas" w:cs="Consolas"/>
-          <w:color w:val="000000"/>
-          <w:sz w:val="19"/>
-          <w:szCs w:val="19"/>
-        </w:rPr>
-        <w:t xml:space="preserve">; </w:t>
-      </w:r>
-      <w:proofErr w:type="spellStart"/>
-      <w:r>
-        <w:rPr>
-          <w:rFonts w:ascii="Consolas" w:hAnsi="Consolas" w:cs="Consolas"/>
-          <w:color w:val="000000"/>
-          <w:sz w:val="19"/>
-          <w:szCs w:val="19"/>
-        </w:rPr>
-        <w:t>i</w:t>
-      </w:r>
-      <w:proofErr w:type="spellEnd"/>
-      <w:r>
-        <w:rPr>
-          <w:rFonts w:ascii="Consolas" w:hAnsi="Consolas" w:cs="Consolas"/>
-          <w:color w:val="000000"/>
-          <w:sz w:val="19"/>
-          <w:szCs w:val="19"/>
-        </w:rPr>
-        <w:t>++)</w:t>
+        <w:t>; i++)</w:t>
       </w:r>
     </w:p>
     <w:p>
@@ -13137,6 +13150,675 @@
           <w:sz w:val="19"/>
           <w:szCs w:val="19"/>
         </w:rPr>
+        <w:t>; i++)</w:t>
+      </w:r>
+    </w:p>
+    <w:p>
+      <w:pPr>
+        <w:autoSpaceDE w:val="0"/>
+        <w:autoSpaceDN w:val="0"/>
+        <w:adjustRightInd w:val="0"/>
+        <w:spacing w:after="0" w:line="240" w:lineRule="auto"/>
+        <w:rPr>
+          <w:rFonts w:ascii="Consolas" w:hAnsi="Consolas" w:cs="Consolas"/>
+          <w:color w:val="000000"/>
+          <w:sz w:val="19"/>
+          <w:szCs w:val="19"/>
+        </w:rPr>
+      </w:pPr>
+      <w:r>
+        <w:rPr>
+          <w:rFonts w:ascii="Consolas" w:hAnsi="Consolas" w:cs="Consolas"/>
+          <w:color w:val="000000"/>
+          <w:sz w:val="19"/>
+          <w:szCs w:val="19"/>
+        </w:rPr>
+        <w:t xml:space="preserve">                </w:t>
+      </w:r>
+      <w:proofErr w:type="spellStart"/>
+      <w:r>
+        <w:rPr>
+          <w:rFonts w:ascii="Consolas" w:hAnsi="Consolas" w:cs="Consolas"/>
+          <w:color w:val="000000"/>
+          <w:sz w:val="19"/>
+          <w:szCs w:val="19"/>
+        </w:rPr>
+        <w:t>Console.WriteLine</w:t>
+      </w:r>
+      <w:proofErr w:type="spellEnd"/>
+      <w:r>
+        <w:rPr>
+          <w:rFonts w:ascii="Consolas" w:hAnsi="Consolas" w:cs="Consolas"/>
+          <w:color w:val="000000"/>
+          <w:sz w:val="19"/>
+          <w:szCs w:val="19"/>
+        </w:rPr>
+        <w:t>(list[</w:t>
+      </w:r>
+      <w:proofErr w:type="spellStart"/>
+      <w:r>
+        <w:rPr>
+          <w:rFonts w:ascii="Consolas" w:hAnsi="Consolas" w:cs="Consolas"/>
+          <w:color w:val="000000"/>
+          <w:sz w:val="19"/>
+          <w:szCs w:val="19"/>
+        </w:rPr>
+        <w:t>i</w:t>
+      </w:r>
+      <w:proofErr w:type="spellEnd"/>
+      <w:r>
+        <w:rPr>
+          <w:rFonts w:ascii="Consolas" w:hAnsi="Consolas" w:cs="Consolas"/>
+          <w:color w:val="000000"/>
+          <w:sz w:val="19"/>
+          <w:szCs w:val="19"/>
+        </w:rPr>
+        <w:t>]);</w:t>
+      </w:r>
+    </w:p>
+    <w:p>
+      <w:pPr>
+        <w:autoSpaceDE w:val="0"/>
+        <w:autoSpaceDN w:val="0"/>
+        <w:adjustRightInd w:val="0"/>
+        <w:spacing w:after="0" w:line="240" w:lineRule="auto"/>
+        <w:rPr>
+          <w:rFonts w:ascii="Consolas" w:hAnsi="Consolas" w:cs="Consolas"/>
+          <w:color w:val="000000"/>
+          <w:sz w:val="19"/>
+          <w:szCs w:val="19"/>
+        </w:rPr>
+      </w:pPr>
+    </w:p>
+    <w:p>
+      <w:pPr>
+        <w:autoSpaceDE w:val="0"/>
+        <w:autoSpaceDN w:val="0"/>
+        <w:adjustRightInd w:val="0"/>
+        <w:spacing w:after="0" w:line="240" w:lineRule="auto"/>
+        <w:rPr>
+          <w:rFonts w:ascii="Consolas" w:hAnsi="Consolas" w:cs="Consolas"/>
+          <w:color w:val="000000"/>
+          <w:sz w:val="19"/>
+          <w:szCs w:val="19"/>
+        </w:rPr>
+      </w:pPr>
+      <w:r>
+        <w:rPr>
+          <w:rFonts w:ascii="Consolas" w:hAnsi="Consolas" w:cs="Consolas"/>
+          <w:color w:val="000000"/>
+          <w:sz w:val="19"/>
+          <w:szCs w:val="19"/>
+        </w:rPr>
+        <w:t xml:space="preserve">            </w:t>
+      </w:r>
+      <w:proofErr w:type="spellStart"/>
+      <w:proofErr w:type="gramStart"/>
+      <w:r>
+        <w:rPr>
+          <w:rFonts w:ascii="Consolas" w:hAnsi="Consolas" w:cs="Consolas"/>
+          <w:color w:val="000000"/>
+          <w:sz w:val="19"/>
+          <w:szCs w:val="19"/>
+        </w:rPr>
+        <w:t>list.RemoveAt</w:t>
+      </w:r>
+      <w:proofErr w:type="spellEnd"/>
+      <w:proofErr w:type="gramEnd"/>
+      <w:r>
+        <w:rPr>
+          <w:rFonts w:ascii="Consolas" w:hAnsi="Consolas" w:cs="Consolas"/>
+          <w:color w:val="000000"/>
+          <w:sz w:val="19"/>
+          <w:szCs w:val="19"/>
+        </w:rPr>
+        <w:t>(0);</w:t>
+      </w:r>
+    </w:p>
+    <w:p>
+      <w:pPr>
+        <w:autoSpaceDE w:val="0"/>
+        <w:autoSpaceDN w:val="0"/>
+        <w:adjustRightInd w:val="0"/>
+        <w:spacing w:after="0" w:line="240" w:lineRule="auto"/>
+        <w:rPr>
+          <w:rFonts w:ascii="Consolas" w:hAnsi="Consolas" w:cs="Consolas"/>
+          <w:color w:val="000000"/>
+          <w:sz w:val="19"/>
+          <w:szCs w:val="19"/>
+        </w:rPr>
+      </w:pPr>
+      <w:r>
+        <w:rPr>
+          <w:rFonts w:ascii="Consolas" w:hAnsi="Consolas" w:cs="Consolas"/>
+          <w:color w:val="000000"/>
+          <w:sz w:val="19"/>
+          <w:szCs w:val="19"/>
+        </w:rPr>
+        <w:t xml:space="preserve">            </w:t>
+      </w:r>
+      <w:proofErr w:type="spellStart"/>
+      <w:proofErr w:type="gramStart"/>
+      <w:r>
+        <w:rPr>
+          <w:rFonts w:ascii="Consolas" w:hAnsi="Consolas" w:cs="Consolas"/>
+          <w:color w:val="000000"/>
+          <w:sz w:val="19"/>
+          <w:szCs w:val="19"/>
+        </w:rPr>
+        <w:t>list.Remove</w:t>
+      </w:r>
+      <w:proofErr w:type="spellEnd"/>
+      <w:proofErr w:type="gramEnd"/>
+      <w:r>
+        <w:rPr>
+          <w:rFonts w:ascii="Consolas" w:hAnsi="Consolas" w:cs="Consolas"/>
+          <w:color w:val="000000"/>
+          <w:sz w:val="19"/>
+          <w:szCs w:val="19"/>
+        </w:rPr>
+        <w:t>(1);</w:t>
+      </w:r>
+    </w:p>
+    <w:p>
+      <w:pPr>
+        <w:autoSpaceDE w:val="0"/>
+        <w:autoSpaceDN w:val="0"/>
+        <w:adjustRightInd w:val="0"/>
+        <w:spacing w:after="0" w:line="240" w:lineRule="auto"/>
+        <w:rPr>
+          <w:rFonts w:ascii="Consolas" w:hAnsi="Consolas" w:cs="Consolas"/>
+          <w:color w:val="000000"/>
+          <w:sz w:val="19"/>
+          <w:szCs w:val="19"/>
+        </w:rPr>
+      </w:pPr>
+      <w:r>
+        <w:rPr>
+          <w:rFonts w:ascii="Consolas" w:hAnsi="Consolas" w:cs="Consolas"/>
+          <w:color w:val="000000"/>
+          <w:sz w:val="19"/>
+          <w:szCs w:val="19"/>
+        </w:rPr>
+        <w:t xml:space="preserve">            </w:t>
+      </w:r>
+      <w:proofErr w:type="spellStart"/>
+      <w:r>
+        <w:rPr>
+          <w:rFonts w:ascii="Consolas" w:hAnsi="Consolas" w:cs="Consolas"/>
+          <w:color w:val="000000"/>
+          <w:sz w:val="19"/>
+          <w:szCs w:val="19"/>
+        </w:rPr>
+        <w:t>Console.WriteLine</w:t>
+      </w:r>
+      <w:proofErr w:type="spellEnd"/>
+      <w:r>
+        <w:rPr>
+          <w:rFonts w:ascii="Consolas" w:hAnsi="Consolas" w:cs="Consolas"/>
+          <w:color w:val="000000"/>
+          <w:sz w:val="19"/>
+          <w:szCs w:val="19"/>
+        </w:rPr>
+        <w:t>(</w:t>
+      </w:r>
+      <w:r>
+        <w:rPr>
+          <w:rFonts w:ascii="Consolas" w:hAnsi="Consolas" w:cs="Consolas"/>
+          <w:color w:val="A31515"/>
+          <w:sz w:val="19"/>
+          <w:szCs w:val="19"/>
+        </w:rPr>
+        <w:t>"Elements after deletion"</w:t>
+      </w:r>
+      <w:r>
+        <w:rPr>
+          <w:rFonts w:ascii="Consolas" w:hAnsi="Consolas" w:cs="Consolas"/>
+          <w:color w:val="000000"/>
+          <w:sz w:val="19"/>
+          <w:szCs w:val="19"/>
+        </w:rPr>
+        <w:t>);</w:t>
+      </w:r>
+    </w:p>
+    <w:p>
+      <w:pPr>
+        <w:autoSpaceDE w:val="0"/>
+        <w:autoSpaceDN w:val="0"/>
+        <w:adjustRightInd w:val="0"/>
+        <w:spacing w:after="0" w:line="240" w:lineRule="auto"/>
+        <w:rPr>
+          <w:rFonts w:ascii="Consolas" w:hAnsi="Consolas" w:cs="Consolas"/>
+          <w:color w:val="000000"/>
+          <w:sz w:val="19"/>
+          <w:szCs w:val="19"/>
+        </w:rPr>
+      </w:pPr>
+      <w:r>
+        <w:rPr>
+          <w:rFonts w:ascii="Consolas" w:hAnsi="Consolas" w:cs="Consolas"/>
+          <w:color w:val="000000"/>
+          <w:sz w:val="19"/>
+          <w:szCs w:val="19"/>
+        </w:rPr>
+        <w:t xml:space="preserve">            </w:t>
+      </w:r>
+      <w:r>
+        <w:rPr>
+          <w:rFonts w:ascii="Consolas" w:hAnsi="Consolas" w:cs="Consolas"/>
+          <w:color w:val="0000FF"/>
+          <w:sz w:val="19"/>
+          <w:szCs w:val="19"/>
+        </w:rPr>
+        <w:t>for</w:t>
+      </w:r>
+      <w:r>
+        <w:rPr>
+          <w:rFonts w:ascii="Consolas" w:hAnsi="Consolas" w:cs="Consolas"/>
+          <w:color w:val="000000"/>
+          <w:sz w:val="19"/>
+          <w:szCs w:val="19"/>
+        </w:rPr>
+        <w:t xml:space="preserve"> (</w:t>
+      </w:r>
+      <w:r>
+        <w:rPr>
+          <w:rFonts w:ascii="Consolas" w:hAnsi="Consolas" w:cs="Consolas"/>
+          <w:color w:val="0000FF"/>
+          <w:sz w:val="19"/>
+          <w:szCs w:val="19"/>
+        </w:rPr>
+        <w:t>int</w:t>
+      </w:r>
+      <w:r>
+        <w:rPr>
+          <w:rFonts w:ascii="Consolas" w:hAnsi="Consolas" w:cs="Consolas"/>
+          <w:color w:val="000000"/>
+          <w:sz w:val="19"/>
+          <w:szCs w:val="19"/>
+        </w:rPr>
+        <w:t xml:space="preserve"> </w:t>
+      </w:r>
+      <w:proofErr w:type="spellStart"/>
+      <w:r>
+        <w:rPr>
+          <w:rFonts w:ascii="Consolas" w:hAnsi="Consolas" w:cs="Consolas"/>
+          <w:color w:val="000000"/>
+          <w:sz w:val="19"/>
+          <w:szCs w:val="19"/>
+        </w:rPr>
+        <w:t>i</w:t>
+      </w:r>
+      <w:proofErr w:type="spellEnd"/>
+      <w:r>
+        <w:rPr>
+          <w:rFonts w:ascii="Consolas" w:hAnsi="Consolas" w:cs="Consolas"/>
+          <w:color w:val="000000"/>
+          <w:sz w:val="19"/>
+          <w:szCs w:val="19"/>
+        </w:rPr>
+        <w:t xml:space="preserve"> = 0; </w:t>
+      </w:r>
+      <w:proofErr w:type="spellStart"/>
+      <w:r>
+        <w:rPr>
+          <w:rFonts w:ascii="Consolas" w:hAnsi="Consolas" w:cs="Consolas"/>
+          <w:color w:val="000000"/>
+          <w:sz w:val="19"/>
+          <w:szCs w:val="19"/>
+        </w:rPr>
+        <w:t>i</w:t>
+      </w:r>
+      <w:proofErr w:type="spellEnd"/>
+      <w:r>
+        <w:rPr>
+          <w:rFonts w:ascii="Consolas" w:hAnsi="Consolas" w:cs="Consolas"/>
+          <w:color w:val="000000"/>
+          <w:sz w:val="19"/>
+          <w:szCs w:val="19"/>
+        </w:rPr>
+        <w:t xml:space="preserve"> &lt; </w:t>
+      </w:r>
+      <w:proofErr w:type="spellStart"/>
+      <w:proofErr w:type="gramStart"/>
+      <w:r>
+        <w:rPr>
+          <w:rFonts w:ascii="Consolas" w:hAnsi="Consolas" w:cs="Consolas"/>
+          <w:color w:val="000000"/>
+          <w:sz w:val="19"/>
+          <w:szCs w:val="19"/>
+        </w:rPr>
+        <w:t>list.Count</w:t>
+      </w:r>
+      <w:proofErr w:type="spellEnd"/>
+      <w:proofErr w:type="gramEnd"/>
+      <w:r>
+        <w:rPr>
+          <w:rFonts w:ascii="Consolas" w:hAnsi="Consolas" w:cs="Consolas"/>
+          <w:color w:val="000000"/>
+          <w:sz w:val="19"/>
+          <w:szCs w:val="19"/>
+        </w:rPr>
+        <w:t>; i++)</w:t>
+      </w:r>
+    </w:p>
+    <w:p>
+      <w:pPr>
+        <w:autoSpaceDE w:val="0"/>
+        <w:autoSpaceDN w:val="0"/>
+        <w:adjustRightInd w:val="0"/>
+        <w:spacing w:after="0" w:line="240" w:lineRule="auto"/>
+        <w:rPr>
+          <w:rFonts w:ascii="Consolas" w:hAnsi="Consolas" w:cs="Consolas"/>
+          <w:color w:val="000000"/>
+          <w:sz w:val="19"/>
+          <w:szCs w:val="19"/>
+        </w:rPr>
+      </w:pPr>
+      <w:r>
+        <w:rPr>
+          <w:rFonts w:ascii="Consolas" w:hAnsi="Consolas" w:cs="Consolas"/>
+          <w:color w:val="000000"/>
+          <w:sz w:val="19"/>
+          <w:szCs w:val="19"/>
+        </w:rPr>
+        <w:t xml:space="preserve">                </w:t>
+      </w:r>
+      <w:proofErr w:type="spellStart"/>
+      <w:r>
+        <w:rPr>
+          <w:rFonts w:ascii="Consolas" w:hAnsi="Consolas" w:cs="Consolas"/>
+          <w:color w:val="000000"/>
+          <w:sz w:val="19"/>
+          <w:szCs w:val="19"/>
+        </w:rPr>
+        <w:t>Console.WriteLine</w:t>
+      </w:r>
+      <w:proofErr w:type="spellEnd"/>
+      <w:r>
+        <w:rPr>
+          <w:rFonts w:ascii="Consolas" w:hAnsi="Consolas" w:cs="Consolas"/>
+          <w:color w:val="000000"/>
+          <w:sz w:val="19"/>
+          <w:szCs w:val="19"/>
+        </w:rPr>
+        <w:t>(list[</w:t>
+      </w:r>
+      <w:proofErr w:type="spellStart"/>
+      <w:r>
+        <w:rPr>
+          <w:rFonts w:ascii="Consolas" w:hAnsi="Consolas" w:cs="Consolas"/>
+          <w:color w:val="000000"/>
+          <w:sz w:val="19"/>
+          <w:szCs w:val="19"/>
+        </w:rPr>
+        <w:t>i</w:t>
+      </w:r>
+      <w:proofErr w:type="spellEnd"/>
+      <w:r>
+        <w:rPr>
+          <w:rFonts w:ascii="Consolas" w:hAnsi="Consolas" w:cs="Consolas"/>
+          <w:color w:val="000000"/>
+          <w:sz w:val="19"/>
+          <w:szCs w:val="19"/>
+        </w:rPr>
+        <w:t>]);</w:t>
+      </w:r>
+    </w:p>
+    <w:p>
+      <w:pPr>
+        <w:autoSpaceDE w:val="0"/>
+        <w:autoSpaceDN w:val="0"/>
+        <w:adjustRightInd w:val="0"/>
+        <w:spacing w:after="0" w:line="240" w:lineRule="auto"/>
+        <w:rPr>
+          <w:rFonts w:ascii="Consolas" w:hAnsi="Consolas" w:cs="Consolas"/>
+          <w:color w:val="000000"/>
+          <w:sz w:val="19"/>
+          <w:szCs w:val="19"/>
+        </w:rPr>
+      </w:pPr>
+    </w:p>
+    <w:p>
+      <w:pPr>
+        <w:autoSpaceDE w:val="0"/>
+        <w:autoSpaceDN w:val="0"/>
+        <w:adjustRightInd w:val="0"/>
+        <w:spacing w:after="0" w:line="240" w:lineRule="auto"/>
+        <w:rPr>
+          <w:rFonts w:ascii="Consolas" w:hAnsi="Consolas" w:cs="Consolas"/>
+          <w:color w:val="000000"/>
+          <w:sz w:val="19"/>
+          <w:szCs w:val="19"/>
+        </w:rPr>
+      </w:pPr>
+      <w:r>
+        <w:rPr>
+          <w:rFonts w:ascii="Consolas" w:hAnsi="Consolas" w:cs="Consolas"/>
+          <w:color w:val="000000"/>
+          <w:sz w:val="19"/>
+          <w:szCs w:val="19"/>
+        </w:rPr>
+        <w:t xml:space="preserve">            </w:t>
+      </w:r>
+      <w:proofErr w:type="spellStart"/>
+      <w:r>
+        <w:rPr>
+          <w:rFonts w:ascii="Consolas" w:hAnsi="Consolas" w:cs="Consolas"/>
+          <w:color w:val="000000"/>
+          <w:sz w:val="19"/>
+          <w:szCs w:val="19"/>
+        </w:rPr>
+        <w:t>Console.WriteLine</w:t>
+      </w:r>
+      <w:proofErr w:type="spellEnd"/>
+      <w:r>
+        <w:rPr>
+          <w:rFonts w:ascii="Consolas" w:hAnsi="Consolas" w:cs="Consolas"/>
+          <w:color w:val="000000"/>
+          <w:sz w:val="19"/>
+          <w:szCs w:val="19"/>
+        </w:rPr>
+        <w:t>(</w:t>
+      </w:r>
+      <w:r>
+        <w:rPr>
+          <w:rFonts w:ascii="Consolas" w:hAnsi="Consolas" w:cs="Consolas"/>
+          <w:color w:val="A31515"/>
+          <w:sz w:val="19"/>
+          <w:szCs w:val="19"/>
+        </w:rPr>
+        <w:t>"Enter Element to search"</w:t>
+      </w:r>
+      <w:r>
+        <w:rPr>
+          <w:rFonts w:ascii="Consolas" w:hAnsi="Consolas" w:cs="Consolas"/>
+          <w:color w:val="000000"/>
+          <w:sz w:val="19"/>
+          <w:szCs w:val="19"/>
+        </w:rPr>
+        <w:t>);</w:t>
+      </w:r>
+    </w:p>
+    <w:p>
+      <w:pPr>
+        <w:autoSpaceDE w:val="0"/>
+        <w:autoSpaceDN w:val="0"/>
+        <w:adjustRightInd w:val="0"/>
+        <w:spacing w:after="0" w:line="240" w:lineRule="auto"/>
+        <w:rPr>
+          <w:rFonts w:ascii="Consolas" w:hAnsi="Consolas" w:cs="Consolas"/>
+          <w:color w:val="000000"/>
+          <w:sz w:val="19"/>
+          <w:szCs w:val="19"/>
+        </w:rPr>
+      </w:pPr>
+      <w:r>
+        <w:rPr>
+          <w:rFonts w:ascii="Consolas" w:hAnsi="Consolas" w:cs="Consolas"/>
+          <w:color w:val="000000"/>
+          <w:sz w:val="19"/>
+          <w:szCs w:val="19"/>
+        </w:rPr>
+        <w:t xml:space="preserve">            </w:t>
+      </w:r>
+      <w:r>
+        <w:rPr>
+          <w:rFonts w:ascii="Consolas" w:hAnsi="Consolas" w:cs="Consolas"/>
+          <w:color w:val="0000FF"/>
+          <w:sz w:val="19"/>
+          <w:szCs w:val="19"/>
+        </w:rPr>
+        <w:t>int</w:t>
+      </w:r>
+      <w:r>
+        <w:rPr>
+          <w:rFonts w:ascii="Consolas" w:hAnsi="Consolas" w:cs="Consolas"/>
+          <w:color w:val="000000"/>
+          <w:sz w:val="19"/>
+          <w:szCs w:val="19"/>
+        </w:rPr>
+        <w:t xml:space="preserve"> x = Convert.ToInt16(</w:t>
+      </w:r>
+      <w:proofErr w:type="spellStart"/>
+      <w:r>
+        <w:rPr>
+          <w:rFonts w:ascii="Consolas" w:hAnsi="Consolas" w:cs="Consolas"/>
+          <w:color w:val="000000"/>
+          <w:sz w:val="19"/>
+          <w:szCs w:val="19"/>
+        </w:rPr>
+        <w:t>Console.ReadLine</w:t>
+      </w:r>
+      <w:proofErr w:type="spellEnd"/>
+      <w:r>
+        <w:rPr>
+          <w:rFonts w:ascii="Consolas" w:hAnsi="Consolas" w:cs="Consolas"/>
+          <w:color w:val="000000"/>
+          <w:sz w:val="19"/>
+          <w:szCs w:val="19"/>
+        </w:rPr>
+        <w:t>());</w:t>
+      </w:r>
+    </w:p>
+    <w:p>
+      <w:pPr>
+        <w:autoSpaceDE w:val="0"/>
+        <w:autoSpaceDN w:val="0"/>
+        <w:adjustRightInd w:val="0"/>
+        <w:spacing w:after="0" w:line="240" w:lineRule="auto"/>
+        <w:rPr>
+          <w:rFonts w:ascii="Consolas" w:hAnsi="Consolas" w:cs="Consolas"/>
+          <w:color w:val="000000"/>
+          <w:sz w:val="19"/>
+          <w:szCs w:val="19"/>
+        </w:rPr>
+      </w:pPr>
+      <w:r>
+        <w:rPr>
+          <w:rFonts w:ascii="Consolas" w:hAnsi="Consolas" w:cs="Consolas"/>
+          <w:color w:val="000000"/>
+          <w:sz w:val="19"/>
+          <w:szCs w:val="19"/>
+        </w:rPr>
+        <w:t xml:space="preserve">            </w:t>
+      </w:r>
+      <w:r>
+        <w:rPr>
+          <w:rFonts w:ascii="Consolas" w:hAnsi="Consolas" w:cs="Consolas"/>
+          <w:color w:val="0000FF"/>
+          <w:sz w:val="19"/>
+          <w:szCs w:val="19"/>
+        </w:rPr>
+        <w:t>for</w:t>
+      </w:r>
+      <w:r>
+        <w:rPr>
+          <w:rFonts w:ascii="Consolas" w:hAnsi="Consolas" w:cs="Consolas"/>
+          <w:color w:val="000000"/>
+          <w:sz w:val="19"/>
+          <w:szCs w:val="19"/>
+        </w:rPr>
+        <w:t xml:space="preserve"> (</w:t>
+      </w:r>
+      <w:r>
+        <w:rPr>
+          <w:rFonts w:ascii="Consolas" w:hAnsi="Consolas" w:cs="Consolas"/>
+          <w:color w:val="0000FF"/>
+          <w:sz w:val="19"/>
+          <w:szCs w:val="19"/>
+        </w:rPr>
+        <w:t>int</w:t>
+      </w:r>
+      <w:r>
+        <w:rPr>
+          <w:rFonts w:ascii="Consolas" w:hAnsi="Consolas" w:cs="Consolas"/>
+          <w:color w:val="000000"/>
+          <w:sz w:val="19"/>
+          <w:szCs w:val="19"/>
+        </w:rPr>
+        <w:t xml:space="preserve"> </w:t>
+      </w:r>
+      <w:proofErr w:type="spellStart"/>
+      <w:r>
+        <w:rPr>
+          <w:rFonts w:ascii="Consolas" w:hAnsi="Consolas" w:cs="Consolas"/>
+          <w:color w:val="000000"/>
+          <w:sz w:val="19"/>
+          <w:szCs w:val="19"/>
+        </w:rPr>
+        <w:t>i</w:t>
+      </w:r>
+      <w:proofErr w:type="spellEnd"/>
+      <w:r>
+        <w:rPr>
+          <w:rFonts w:ascii="Consolas" w:hAnsi="Consolas" w:cs="Consolas"/>
+          <w:color w:val="000000"/>
+          <w:sz w:val="19"/>
+          <w:szCs w:val="19"/>
+        </w:rPr>
+        <w:t xml:space="preserve"> = 0; </w:t>
+      </w:r>
+      <w:proofErr w:type="spellStart"/>
+      <w:r>
+        <w:rPr>
+          <w:rFonts w:ascii="Consolas" w:hAnsi="Consolas" w:cs="Consolas"/>
+          <w:color w:val="000000"/>
+          <w:sz w:val="19"/>
+          <w:szCs w:val="19"/>
+        </w:rPr>
+        <w:t>i</w:t>
+      </w:r>
+      <w:proofErr w:type="spellEnd"/>
+      <w:r>
+        <w:rPr>
+          <w:rFonts w:ascii="Consolas" w:hAnsi="Consolas" w:cs="Consolas"/>
+          <w:color w:val="000000"/>
+          <w:sz w:val="19"/>
+          <w:szCs w:val="19"/>
+        </w:rPr>
+        <w:t xml:space="preserve"> &lt; </w:t>
+      </w:r>
+      <w:proofErr w:type="spellStart"/>
+      <w:proofErr w:type="gramStart"/>
+      <w:r>
+        <w:rPr>
+          <w:rFonts w:ascii="Consolas" w:hAnsi="Consolas" w:cs="Consolas"/>
+          <w:color w:val="000000"/>
+          <w:sz w:val="19"/>
+          <w:szCs w:val="19"/>
+        </w:rPr>
+        <w:t>list.Count</w:t>
+      </w:r>
+      <w:proofErr w:type="spellEnd"/>
+      <w:proofErr w:type="gramEnd"/>
+      <w:r>
+        <w:rPr>
+          <w:rFonts w:ascii="Consolas" w:hAnsi="Consolas" w:cs="Consolas"/>
+          <w:color w:val="000000"/>
+          <w:sz w:val="19"/>
+          <w:szCs w:val="19"/>
+        </w:rPr>
         <w:t xml:space="preserve">; </w:t>
       </w:r>
       <w:proofErr w:type="spellStart"/>
@@ -13180,27 +13862,66 @@
           <w:sz w:val="19"/>
           <w:szCs w:val="19"/>
         </w:rPr>
+        <w:t xml:space="preserve">            {</w:t>
+      </w:r>
+    </w:p>
+    <w:p>
+      <w:pPr>
+        <w:autoSpaceDE w:val="0"/>
+        <w:autoSpaceDN w:val="0"/>
+        <w:adjustRightInd w:val="0"/>
+        <w:spacing w:after="0" w:line="240" w:lineRule="auto"/>
+        <w:rPr>
+          <w:rFonts w:ascii="Consolas" w:hAnsi="Consolas" w:cs="Consolas"/>
+          <w:color w:val="000000"/>
+          <w:sz w:val="19"/>
+          <w:szCs w:val="19"/>
+        </w:rPr>
+      </w:pPr>
+      <w:r>
+        <w:rPr>
+          <w:rFonts w:ascii="Consolas" w:hAnsi="Consolas" w:cs="Consolas"/>
+          <w:color w:val="000000"/>
+          <w:sz w:val="19"/>
+          <w:szCs w:val="19"/>
+        </w:rPr>
         <w:t xml:space="preserve">                </w:t>
       </w:r>
-      <w:proofErr w:type="spellStart"/>
-      <w:r>
-        <w:rPr>
-          <w:rFonts w:ascii="Consolas" w:hAnsi="Consolas" w:cs="Consolas"/>
-          <w:color w:val="000000"/>
-          <w:sz w:val="19"/>
-          <w:szCs w:val="19"/>
-        </w:rPr>
-        <w:t>Console.WriteLine</w:t>
-      </w:r>
-      <w:proofErr w:type="spellEnd"/>
-      <w:r>
-        <w:rPr>
-          <w:rFonts w:ascii="Consolas" w:hAnsi="Consolas" w:cs="Consolas"/>
-          <w:color w:val="000000"/>
-          <w:sz w:val="19"/>
-          <w:szCs w:val="19"/>
-        </w:rPr>
-        <w:t>(list[</w:t>
+      <w:r>
+        <w:rPr>
+          <w:rFonts w:ascii="Consolas" w:hAnsi="Consolas" w:cs="Consolas"/>
+          <w:color w:val="0000FF"/>
+          <w:sz w:val="19"/>
+          <w:szCs w:val="19"/>
+        </w:rPr>
+        <w:t>if</w:t>
+      </w:r>
+      <w:r>
+        <w:rPr>
+          <w:rFonts w:ascii="Consolas" w:hAnsi="Consolas" w:cs="Consolas"/>
+          <w:color w:val="000000"/>
+          <w:sz w:val="19"/>
+          <w:szCs w:val="19"/>
+        </w:rPr>
+        <w:t xml:space="preserve"> ((</w:t>
+      </w:r>
+      <w:r>
+        <w:rPr>
+          <w:rFonts w:ascii="Consolas" w:hAnsi="Consolas" w:cs="Consolas"/>
+          <w:color w:val="0000FF"/>
+          <w:sz w:val="19"/>
+          <w:szCs w:val="19"/>
+        </w:rPr>
+        <w:t>int</w:t>
+      </w:r>
+      <w:r>
+        <w:rPr>
+          <w:rFonts w:ascii="Consolas" w:hAnsi="Consolas" w:cs="Consolas"/>
+          <w:color w:val="000000"/>
+          <w:sz w:val="19"/>
+          <w:szCs w:val="19"/>
+        </w:rPr>
+        <w:t>)list[</w:t>
       </w:r>
       <w:proofErr w:type="spellStart"/>
       <w:r>
@@ -13220,754 +13941,6 @@
           <w:sz w:val="19"/>
           <w:szCs w:val="19"/>
         </w:rPr>
-        <w:t>]);</w:t>
-      </w:r>
-    </w:p>
-    <w:p>
-      <w:pPr>
-        <w:autoSpaceDE w:val="0"/>
-        <w:autoSpaceDN w:val="0"/>
-        <w:adjustRightInd w:val="0"/>
-        <w:spacing w:after="0" w:line="240" w:lineRule="auto"/>
-        <w:rPr>
-          <w:rFonts w:ascii="Consolas" w:hAnsi="Consolas" w:cs="Consolas"/>
-          <w:color w:val="000000"/>
-          <w:sz w:val="19"/>
-          <w:szCs w:val="19"/>
-        </w:rPr>
-      </w:pPr>
-    </w:p>
-    <w:p>
-      <w:pPr>
-        <w:autoSpaceDE w:val="0"/>
-        <w:autoSpaceDN w:val="0"/>
-        <w:adjustRightInd w:val="0"/>
-        <w:spacing w:after="0" w:line="240" w:lineRule="auto"/>
-        <w:rPr>
-          <w:rFonts w:ascii="Consolas" w:hAnsi="Consolas" w:cs="Consolas"/>
-          <w:color w:val="000000"/>
-          <w:sz w:val="19"/>
-          <w:szCs w:val="19"/>
-        </w:rPr>
-      </w:pPr>
-      <w:r>
-        <w:rPr>
-          <w:rFonts w:ascii="Consolas" w:hAnsi="Consolas" w:cs="Consolas"/>
-          <w:color w:val="000000"/>
-          <w:sz w:val="19"/>
-          <w:szCs w:val="19"/>
-        </w:rPr>
-        <w:t xml:space="preserve">            </w:t>
-      </w:r>
-      <w:proofErr w:type="spellStart"/>
-      <w:proofErr w:type="gramStart"/>
-      <w:r>
-        <w:rPr>
-          <w:rFonts w:ascii="Consolas" w:hAnsi="Consolas" w:cs="Consolas"/>
-          <w:color w:val="000000"/>
-          <w:sz w:val="19"/>
-          <w:szCs w:val="19"/>
-        </w:rPr>
-        <w:t>list.RemoveAt</w:t>
-      </w:r>
-      <w:proofErr w:type="spellEnd"/>
-      <w:proofErr w:type="gramEnd"/>
-      <w:r>
-        <w:rPr>
-          <w:rFonts w:ascii="Consolas" w:hAnsi="Consolas" w:cs="Consolas"/>
-          <w:color w:val="000000"/>
-          <w:sz w:val="19"/>
-          <w:szCs w:val="19"/>
-        </w:rPr>
-        <w:t>(0);</w:t>
-      </w:r>
-    </w:p>
-    <w:p>
-      <w:pPr>
-        <w:autoSpaceDE w:val="0"/>
-        <w:autoSpaceDN w:val="0"/>
-        <w:adjustRightInd w:val="0"/>
-        <w:spacing w:after="0" w:line="240" w:lineRule="auto"/>
-        <w:rPr>
-          <w:rFonts w:ascii="Consolas" w:hAnsi="Consolas" w:cs="Consolas"/>
-          <w:color w:val="000000"/>
-          <w:sz w:val="19"/>
-          <w:szCs w:val="19"/>
-        </w:rPr>
-      </w:pPr>
-      <w:r>
-        <w:rPr>
-          <w:rFonts w:ascii="Consolas" w:hAnsi="Consolas" w:cs="Consolas"/>
-          <w:color w:val="000000"/>
-          <w:sz w:val="19"/>
-          <w:szCs w:val="19"/>
-        </w:rPr>
-        <w:t xml:space="preserve">            </w:t>
-      </w:r>
-      <w:proofErr w:type="spellStart"/>
-      <w:proofErr w:type="gramStart"/>
-      <w:r>
-        <w:rPr>
-          <w:rFonts w:ascii="Consolas" w:hAnsi="Consolas" w:cs="Consolas"/>
-          <w:color w:val="000000"/>
-          <w:sz w:val="19"/>
-          <w:szCs w:val="19"/>
-        </w:rPr>
-        <w:t>list.Remove</w:t>
-      </w:r>
-      <w:proofErr w:type="spellEnd"/>
-      <w:proofErr w:type="gramEnd"/>
-      <w:r>
-        <w:rPr>
-          <w:rFonts w:ascii="Consolas" w:hAnsi="Consolas" w:cs="Consolas"/>
-          <w:color w:val="000000"/>
-          <w:sz w:val="19"/>
-          <w:szCs w:val="19"/>
-        </w:rPr>
-        <w:t>(1);</w:t>
-      </w:r>
-    </w:p>
-    <w:p>
-      <w:pPr>
-        <w:autoSpaceDE w:val="0"/>
-        <w:autoSpaceDN w:val="0"/>
-        <w:adjustRightInd w:val="0"/>
-        <w:spacing w:after="0" w:line="240" w:lineRule="auto"/>
-        <w:rPr>
-          <w:rFonts w:ascii="Consolas" w:hAnsi="Consolas" w:cs="Consolas"/>
-          <w:color w:val="000000"/>
-          <w:sz w:val="19"/>
-          <w:szCs w:val="19"/>
-        </w:rPr>
-      </w:pPr>
-      <w:r>
-        <w:rPr>
-          <w:rFonts w:ascii="Consolas" w:hAnsi="Consolas" w:cs="Consolas"/>
-          <w:color w:val="000000"/>
-          <w:sz w:val="19"/>
-          <w:szCs w:val="19"/>
-        </w:rPr>
-        <w:t xml:space="preserve">            </w:t>
-      </w:r>
-      <w:proofErr w:type="spellStart"/>
-      <w:r>
-        <w:rPr>
-          <w:rFonts w:ascii="Consolas" w:hAnsi="Consolas" w:cs="Consolas"/>
-          <w:color w:val="000000"/>
-          <w:sz w:val="19"/>
-          <w:szCs w:val="19"/>
-        </w:rPr>
-        <w:t>Console.WriteLine</w:t>
-      </w:r>
-      <w:proofErr w:type="spellEnd"/>
-      <w:r>
-        <w:rPr>
-          <w:rFonts w:ascii="Consolas" w:hAnsi="Consolas" w:cs="Consolas"/>
-          <w:color w:val="000000"/>
-          <w:sz w:val="19"/>
-          <w:szCs w:val="19"/>
-        </w:rPr>
-        <w:t>(</w:t>
-      </w:r>
-      <w:r>
-        <w:rPr>
-          <w:rFonts w:ascii="Consolas" w:hAnsi="Consolas" w:cs="Consolas"/>
-          <w:color w:val="A31515"/>
-          <w:sz w:val="19"/>
-          <w:szCs w:val="19"/>
-        </w:rPr>
-        <w:t>"Elements after deletion"</w:t>
-      </w:r>
-      <w:r>
-        <w:rPr>
-          <w:rFonts w:ascii="Consolas" w:hAnsi="Consolas" w:cs="Consolas"/>
-          <w:color w:val="000000"/>
-          <w:sz w:val="19"/>
-          <w:szCs w:val="19"/>
-        </w:rPr>
-        <w:t>);</w:t>
-      </w:r>
-    </w:p>
-    <w:p>
-      <w:pPr>
-        <w:autoSpaceDE w:val="0"/>
-        <w:autoSpaceDN w:val="0"/>
-        <w:adjustRightInd w:val="0"/>
-        <w:spacing w:after="0" w:line="240" w:lineRule="auto"/>
-        <w:rPr>
-          <w:rFonts w:ascii="Consolas" w:hAnsi="Consolas" w:cs="Consolas"/>
-          <w:color w:val="000000"/>
-          <w:sz w:val="19"/>
-          <w:szCs w:val="19"/>
-        </w:rPr>
-      </w:pPr>
-      <w:r>
-        <w:rPr>
-          <w:rFonts w:ascii="Consolas" w:hAnsi="Consolas" w:cs="Consolas"/>
-          <w:color w:val="000000"/>
-          <w:sz w:val="19"/>
-          <w:szCs w:val="19"/>
-        </w:rPr>
-        <w:t xml:space="preserve">            </w:t>
-      </w:r>
-      <w:r>
-        <w:rPr>
-          <w:rFonts w:ascii="Consolas" w:hAnsi="Consolas" w:cs="Consolas"/>
-          <w:color w:val="0000FF"/>
-          <w:sz w:val="19"/>
-          <w:szCs w:val="19"/>
-        </w:rPr>
-        <w:t>for</w:t>
-      </w:r>
-      <w:r>
-        <w:rPr>
-          <w:rFonts w:ascii="Consolas" w:hAnsi="Consolas" w:cs="Consolas"/>
-          <w:color w:val="000000"/>
-          <w:sz w:val="19"/>
-          <w:szCs w:val="19"/>
-        </w:rPr>
-        <w:t xml:space="preserve"> (</w:t>
-      </w:r>
-      <w:r>
-        <w:rPr>
-          <w:rFonts w:ascii="Consolas" w:hAnsi="Consolas" w:cs="Consolas"/>
-          <w:color w:val="0000FF"/>
-          <w:sz w:val="19"/>
-          <w:szCs w:val="19"/>
-        </w:rPr>
-        <w:t>int</w:t>
-      </w:r>
-      <w:r>
-        <w:rPr>
-          <w:rFonts w:ascii="Consolas" w:hAnsi="Consolas" w:cs="Consolas"/>
-          <w:color w:val="000000"/>
-          <w:sz w:val="19"/>
-          <w:szCs w:val="19"/>
-        </w:rPr>
-        <w:t xml:space="preserve"> </w:t>
-      </w:r>
-      <w:proofErr w:type="spellStart"/>
-      <w:r>
-        <w:rPr>
-          <w:rFonts w:ascii="Consolas" w:hAnsi="Consolas" w:cs="Consolas"/>
-          <w:color w:val="000000"/>
-          <w:sz w:val="19"/>
-          <w:szCs w:val="19"/>
-        </w:rPr>
-        <w:t>i</w:t>
-      </w:r>
-      <w:proofErr w:type="spellEnd"/>
-      <w:r>
-        <w:rPr>
-          <w:rFonts w:ascii="Consolas" w:hAnsi="Consolas" w:cs="Consolas"/>
-          <w:color w:val="000000"/>
-          <w:sz w:val="19"/>
-          <w:szCs w:val="19"/>
-        </w:rPr>
-        <w:t xml:space="preserve"> = 0; </w:t>
-      </w:r>
-      <w:proofErr w:type="spellStart"/>
-      <w:r>
-        <w:rPr>
-          <w:rFonts w:ascii="Consolas" w:hAnsi="Consolas" w:cs="Consolas"/>
-          <w:color w:val="000000"/>
-          <w:sz w:val="19"/>
-          <w:szCs w:val="19"/>
-        </w:rPr>
-        <w:t>i</w:t>
-      </w:r>
-      <w:proofErr w:type="spellEnd"/>
-      <w:r>
-        <w:rPr>
-          <w:rFonts w:ascii="Consolas" w:hAnsi="Consolas" w:cs="Consolas"/>
-          <w:color w:val="000000"/>
-          <w:sz w:val="19"/>
-          <w:szCs w:val="19"/>
-        </w:rPr>
-        <w:t xml:space="preserve"> &lt; </w:t>
-      </w:r>
-      <w:proofErr w:type="spellStart"/>
-      <w:proofErr w:type="gramStart"/>
-      <w:r>
-        <w:rPr>
-          <w:rFonts w:ascii="Consolas" w:hAnsi="Consolas" w:cs="Consolas"/>
-          <w:color w:val="000000"/>
-          <w:sz w:val="19"/>
-          <w:szCs w:val="19"/>
-        </w:rPr>
-        <w:t>list.Count</w:t>
-      </w:r>
-      <w:proofErr w:type="spellEnd"/>
-      <w:proofErr w:type="gramEnd"/>
-      <w:r>
-        <w:rPr>
-          <w:rFonts w:ascii="Consolas" w:hAnsi="Consolas" w:cs="Consolas"/>
-          <w:color w:val="000000"/>
-          <w:sz w:val="19"/>
-          <w:szCs w:val="19"/>
-        </w:rPr>
-        <w:t xml:space="preserve">; </w:t>
-      </w:r>
-      <w:proofErr w:type="spellStart"/>
-      <w:r>
-        <w:rPr>
-          <w:rFonts w:ascii="Consolas" w:hAnsi="Consolas" w:cs="Consolas"/>
-          <w:color w:val="000000"/>
-          <w:sz w:val="19"/>
-          <w:szCs w:val="19"/>
-        </w:rPr>
-        <w:t>i</w:t>
-      </w:r>
-      <w:proofErr w:type="spellEnd"/>
-      <w:r>
-        <w:rPr>
-          <w:rFonts w:ascii="Consolas" w:hAnsi="Consolas" w:cs="Consolas"/>
-          <w:color w:val="000000"/>
-          <w:sz w:val="19"/>
-          <w:szCs w:val="19"/>
-        </w:rPr>
-        <w:t>++)</w:t>
-      </w:r>
-    </w:p>
-    <w:p>
-      <w:pPr>
-        <w:autoSpaceDE w:val="0"/>
-        <w:autoSpaceDN w:val="0"/>
-        <w:adjustRightInd w:val="0"/>
-        <w:spacing w:after="0" w:line="240" w:lineRule="auto"/>
-        <w:rPr>
-          <w:rFonts w:ascii="Consolas" w:hAnsi="Consolas" w:cs="Consolas"/>
-          <w:color w:val="000000"/>
-          <w:sz w:val="19"/>
-          <w:szCs w:val="19"/>
-        </w:rPr>
-      </w:pPr>
-      <w:r>
-        <w:rPr>
-          <w:rFonts w:ascii="Consolas" w:hAnsi="Consolas" w:cs="Consolas"/>
-          <w:color w:val="000000"/>
-          <w:sz w:val="19"/>
-          <w:szCs w:val="19"/>
-        </w:rPr>
-        <w:t xml:space="preserve">                </w:t>
-      </w:r>
-      <w:proofErr w:type="spellStart"/>
-      <w:r>
-        <w:rPr>
-          <w:rFonts w:ascii="Consolas" w:hAnsi="Consolas" w:cs="Consolas"/>
-          <w:color w:val="000000"/>
-          <w:sz w:val="19"/>
-          <w:szCs w:val="19"/>
-        </w:rPr>
-        <w:t>Console.WriteLine</w:t>
-      </w:r>
-      <w:proofErr w:type="spellEnd"/>
-      <w:r>
-        <w:rPr>
-          <w:rFonts w:ascii="Consolas" w:hAnsi="Consolas" w:cs="Consolas"/>
-          <w:color w:val="000000"/>
-          <w:sz w:val="19"/>
-          <w:szCs w:val="19"/>
-        </w:rPr>
-        <w:t>(list[</w:t>
-      </w:r>
-      <w:proofErr w:type="spellStart"/>
-      <w:r>
-        <w:rPr>
-          <w:rFonts w:ascii="Consolas" w:hAnsi="Consolas" w:cs="Consolas"/>
-          <w:color w:val="000000"/>
-          <w:sz w:val="19"/>
-          <w:szCs w:val="19"/>
-        </w:rPr>
-        <w:t>i</w:t>
-      </w:r>
-      <w:proofErr w:type="spellEnd"/>
-      <w:r>
-        <w:rPr>
-          <w:rFonts w:ascii="Consolas" w:hAnsi="Consolas" w:cs="Consolas"/>
-          <w:color w:val="000000"/>
-          <w:sz w:val="19"/>
-          <w:szCs w:val="19"/>
-        </w:rPr>
-        <w:t>]);</w:t>
-      </w:r>
-    </w:p>
-    <w:p>
-      <w:pPr>
-        <w:autoSpaceDE w:val="0"/>
-        <w:autoSpaceDN w:val="0"/>
-        <w:adjustRightInd w:val="0"/>
-        <w:spacing w:after="0" w:line="240" w:lineRule="auto"/>
-        <w:rPr>
-          <w:rFonts w:ascii="Consolas" w:hAnsi="Consolas" w:cs="Consolas"/>
-          <w:color w:val="000000"/>
-          <w:sz w:val="19"/>
-          <w:szCs w:val="19"/>
-        </w:rPr>
-      </w:pPr>
-    </w:p>
-    <w:p>
-      <w:pPr>
-        <w:autoSpaceDE w:val="0"/>
-        <w:autoSpaceDN w:val="0"/>
-        <w:adjustRightInd w:val="0"/>
-        <w:spacing w:after="0" w:line="240" w:lineRule="auto"/>
-        <w:rPr>
-          <w:rFonts w:ascii="Consolas" w:hAnsi="Consolas" w:cs="Consolas"/>
-          <w:color w:val="000000"/>
-          <w:sz w:val="19"/>
-          <w:szCs w:val="19"/>
-        </w:rPr>
-      </w:pPr>
-      <w:r>
-        <w:rPr>
-          <w:rFonts w:ascii="Consolas" w:hAnsi="Consolas" w:cs="Consolas"/>
-          <w:color w:val="000000"/>
-          <w:sz w:val="19"/>
-          <w:szCs w:val="19"/>
-        </w:rPr>
-        <w:t xml:space="preserve">            </w:t>
-      </w:r>
-      <w:proofErr w:type="spellStart"/>
-      <w:r>
-        <w:rPr>
-          <w:rFonts w:ascii="Consolas" w:hAnsi="Consolas" w:cs="Consolas"/>
-          <w:color w:val="000000"/>
-          <w:sz w:val="19"/>
-          <w:szCs w:val="19"/>
-        </w:rPr>
-        <w:t>Console.WriteLine</w:t>
-      </w:r>
-      <w:proofErr w:type="spellEnd"/>
-      <w:r>
-        <w:rPr>
-          <w:rFonts w:ascii="Consolas" w:hAnsi="Consolas" w:cs="Consolas"/>
-          <w:color w:val="000000"/>
-          <w:sz w:val="19"/>
-          <w:szCs w:val="19"/>
-        </w:rPr>
-        <w:t>(</w:t>
-      </w:r>
-      <w:r>
-        <w:rPr>
-          <w:rFonts w:ascii="Consolas" w:hAnsi="Consolas" w:cs="Consolas"/>
-          <w:color w:val="A31515"/>
-          <w:sz w:val="19"/>
-          <w:szCs w:val="19"/>
-        </w:rPr>
-        <w:t>"Enter Element to search"</w:t>
-      </w:r>
-      <w:r>
-        <w:rPr>
-          <w:rFonts w:ascii="Consolas" w:hAnsi="Consolas" w:cs="Consolas"/>
-          <w:color w:val="000000"/>
-          <w:sz w:val="19"/>
-          <w:szCs w:val="19"/>
-        </w:rPr>
-        <w:t>);</w:t>
-      </w:r>
-    </w:p>
-    <w:p>
-      <w:pPr>
-        <w:autoSpaceDE w:val="0"/>
-        <w:autoSpaceDN w:val="0"/>
-        <w:adjustRightInd w:val="0"/>
-        <w:spacing w:after="0" w:line="240" w:lineRule="auto"/>
-        <w:rPr>
-          <w:rFonts w:ascii="Consolas" w:hAnsi="Consolas" w:cs="Consolas"/>
-          <w:color w:val="000000"/>
-          <w:sz w:val="19"/>
-          <w:szCs w:val="19"/>
-        </w:rPr>
-      </w:pPr>
-      <w:r>
-        <w:rPr>
-          <w:rFonts w:ascii="Consolas" w:hAnsi="Consolas" w:cs="Consolas"/>
-          <w:color w:val="000000"/>
-          <w:sz w:val="19"/>
-          <w:szCs w:val="19"/>
-        </w:rPr>
-        <w:t xml:space="preserve">            </w:t>
-      </w:r>
-      <w:r>
-        <w:rPr>
-          <w:rFonts w:ascii="Consolas" w:hAnsi="Consolas" w:cs="Consolas"/>
-          <w:color w:val="0000FF"/>
-          <w:sz w:val="19"/>
-          <w:szCs w:val="19"/>
-        </w:rPr>
-        <w:t>int</w:t>
-      </w:r>
-      <w:r>
-        <w:rPr>
-          <w:rFonts w:ascii="Consolas" w:hAnsi="Consolas" w:cs="Consolas"/>
-          <w:color w:val="000000"/>
-          <w:sz w:val="19"/>
-          <w:szCs w:val="19"/>
-        </w:rPr>
-        <w:t xml:space="preserve"> x = Convert.ToInt16(</w:t>
-      </w:r>
-      <w:proofErr w:type="spellStart"/>
-      <w:r>
-        <w:rPr>
-          <w:rFonts w:ascii="Consolas" w:hAnsi="Consolas" w:cs="Consolas"/>
-          <w:color w:val="000000"/>
-          <w:sz w:val="19"/>
-          <w:szCs w:val="19"/>
-        </w:rPr>
-        <w:t>Console.ReadLine</w:t>
-      </w:r>
-      <w:proofErr w:type="spellEnd"/>
-      <w:r>
-        <w:rPr>
-          <w:rFonts w:ascii="Consolas" w:hAnsi="Consolas" w:cs="Consolas"/>
-          <w:color w:val="000000"/>
-          <w:sz w:val="19"/>
-          <w:szCs w:val="19"/>
-        </w:rPr>
-        <w:t>());</w:t>
-      </w:r>
-    </w:p>
-    <w:p>
-      <w:pPr>
-        <w:autoSpaceDE w:val="0"/>
-        <w:autoSpaceDN w:val="0"/>
-        <w:adjustRightInd w:val="0"/>
-        <w:spacing w:after="0" w:line="240" w:lineRule="auto"/>
-        <w:rPr>
-          <w:rFonts w:ascii="Consolas" w:hAnsi="Consolas" w:cs="Consolas"/>
-          <w:color w:val="000000"/>
-          <w:sz w:val="19"/>
-          <w:szCs w:val="19"/>
-        </w:rPr>
-      </w:pPr>
-      <w:r>
-        <w:rPr>
-          <w:rFonts w:ascii="Consolas" w:hAnsi="Consolas" w:cs="Consolas"/>
-          <w:color w:val="000000"/>
-          <w:sz w:val="19"/>
-          <w:szCs w:val="19"/>
-        </w:rPr>
-        <w:t xml:space="preserve">            </w:t>
-      </w:r>
-      <w:r>
-        <w:rPr>
-          <w:rFonts w:ascii="Consolas" w:hAnsi="Consolas" w:cs="Consolas"/>
-          <w:color w:val="0000FF"/>
-          <w:sz w:val="19"/>
-          <w:szCs w:val="19"/>
-        </w:rPr>
-        <w:t>for</w:t>
-      </w:r>
-      <w:r>
-        <w:rPr>
-          <w:rFonts w:ascii="Consolas" w:hAnsi="Consolas" w:cs="Consolas"/>
-          <w:color w:val="000000"/>
-          <w:sz w:val="19"/>
-          <w:szCs w:val="19"/>
-        </w:rPr>
-        <w:t xml:space="preserve"> (</w:t>
-      </w:r>
-      <w:r>
-        <w:rPr>
-          <w:rFonts w:ascii="Consolas" w:hAnsi="Consolas" w:cs="Consolas"/>
-          <w:color w:val="0000FF"/>
-          <w:sz w:val="19"/>
-          <w:szCs w:val="19"/>
-        </w:rPr>
-        <w:t>int</w:t>
-      </w:r>
-      <w:r>
-        <w:rPr>
-          <w:rFonts w:ascii="Consolas" w:hAnsi="Consolas" w:cs="Consolas"/>
-          <w:color w:val="000000"/>
-          <w:sz w:val="19"/>
-          <w:szCs w:val="19"/>
-        </w:rPr>
-        <w:t xml:space="preserve"> </w:t>
-      </w:r>
-      <w:proofErr w:type="spellStart"/>
-      <w:r>
-        <w:rPr>
-          <w:rFonts w:ascii="Consolas" w:hAnsi="Consolas" w:cs="Consolas"/>
-          <w:color w:val="000000"/>
-          <w:sz w:val="19"/>
-          <w:szCs w:val="19"/>
-        </w:rPr>
-        <w:t>i</w:t>
-      </w:r>
-      <w:proofErr w:type="spellEnd"/>
-      <w:r>
-        <w:rPr>
-          <w:rFonts w:ascii="Consolas" w:hAnsi="Consolas" w:cs="Consolas"/>
-          <w:color w:val="000000"/>
-          <w:sz w:val="19"/>
-          <w:szCs w:val="19"/>
-        </w:rPr>
-        <w:t xml:space="preserve"> = 0; </w:t>
-      </w:r>
-      <w:proofErr w:type="spellStart"/>
-      <w:r>
-        <w:rPr>
-          <w:rFonts w:ascii="Consolas" w:hAnsi="Consolas" w:cs="Consolas"/>
-          <w:color w:val="000000"/>
-          <w:sz w:val="19"/>
-          <w:szCs w:val="19"/>
-        </w:rPr>
-        <w:t>i</w:t>
-      </w:r>
-      <w:proofErr w:type="spellEnd"/>
-      <w:r>
-        <w:rPr>
-          <w:rFonts w:ascii="Consolas" w:hAnsi="Consolas" w:cs="Consolas"/>
-          <w:color w:val="000000"/>
-          <w:sz w:val="19"/>
-          <w:szCs w:val="19"/>
-        </w:rPr>
-        <w:t xml:space="preserve"> &lt; </w:t>
-      </w:r>
-      <w:proofErr w:type="spellStart"/>
-      <w:proofErr w:type="gramStart"/>
-      <w:r>
-        <w:rPr>
-          <w:rFonts w:ascii="Consolas" w:hAnsi="Consolas" w:cs="Consolas"/>
-          <w:color w:val="000000"/>
-          <w:sz w:val="19"/>
-          <w:szCs w:val="19"/>
-        </w:rPr>
-        <w:t>list.Count</w:t>
-      </w:r>
-      <w:proofErr w:type="spellEnd"/>
-      <w:proofErr w:type="gramEnd"/>
-      <w:r>
-        <w:rPr>
-          <w:rFonts w:ascii="Consolas" w:hAnsi="Consolas" w:cs="Consolas"/>
-          <w:color w:val="000000"/>
-          <w:sz w:val="19"/>
-          <w:szCs w:val="19"/>
-        </w:rPr>
-        <w:t xml:space="preserve">; </w:t>
-      </w:r>
-      <w:proofErr w:type="spellStart"/>
-      <w:r>
-        <w:rPr>
-          <w:rFonts w:ascii="Consolas" w:hAnsi="Consolas" w:cs="Consolas"/>
-          <w:color w:val="000000"/>
-          <w:sz w:val="19"/>
-          <w:szCs w:val="19"/>
-        </w:rPr>
-        <w:t>i</w:t>
-      </w:r>
-      <w:proofErr w:type="spellEnd"/>
-      <w:r>
-        <w:rPr>
-          <w:rFonts w:ascii="Consolas" w:hAnsi="Consolas" w:cs="Consolas"/>
-          <w:color w:val="000000"/>
-          <w:sz w:val="19"/>
-          <w:szCs w:val="19"/>
-        </w:rPr>
-        <w:t>++)</w:t>
-      </w:r>
-    </w:p>
-    <w:p>
-      <w:pPr>
-        <w:autoSpaceDE w:val="0"/>
-        <w:autoSpaceDN w:val="0"/>
-        <w:adjustRightInd w:val="0"/>
-        <w:spacing w:after="0" w:line="240" w:lineRule="auto"/>
-        <w:rPr>
-          <w:rFonts w:ascii="Consolas" w:hAnsi="Consolas" w:cs="Consolas"/>
-          <w:color w:val="000000"/>
-          <w:sz w:val="19"/>
-          <w:szCs w:val="19"/>
-        </w:rPr>
-      </w:pPr>
-      <w:r>
-        <w:rPr>
-          <w:rFonts w:ascii="Consolas" w:hAnsi="Consolas" w:cs="Consolas"/>
-          <w:color w:val="000000"/>
-          <w:sz w:val="19"/>
-          <w:szCs w:val="19"/>
-        </w:rPr>
-        <w:t xml:space="preserve">            {</w:t>
-      </w:r>
-    </w:p>
-    <w:p>
-      <w:pPr>
-        <w:autoSpaceDE w:val="0"/>
-        <w:autoSpaceDN w:val="0"/>
-        <w:adjustRightInd w:val="0"/>
-        <w:spacing w:after="0" w:line="240" w:lineRule="auto"/>
-        <w:rPr>
-          <w:rFonts w:ascii="Consolas" w:hAnsi="Consolas" w:cs="Consolas"/>
-          <w:color w:val="000000"/>
-          <w:sz w:val="19"/>
-          <w:szCs w:val="19"/>
-        </w:rPr>
-      </w:pPr>
-      <w:r>
-        <w:rPr>
-          <w:rFonts w:ascii="Consolas" w:hAnsi="Consolas" w:cs="Consolas"/>
-          <w:color w:val="000000"/>
-          <w:sz w:val="19"/>
-          <w:szCs w:val="19"/>
-        </w:rPr>
-        <w:t xml:space="preserve">                </w:t>
-      </w:r>
-      <w:r>
-        <w:rPr>
-          <w:rFonts w:ascii="Consolas" w:hAnsi="Consolas" w:cs="Consolas"/>
-          <w:color w:val="0000FF"/>
-          <w:sz w:val="19"/>
-          <w:szCs w:val="19"/>
-        </w:rPr>
-        <w:t>if</w:t>
-      </w:r>
-      <w:r>
-        <w:rPr>
-          <w:rFonts w:ascii="Consolas" w:hAnsi="Consolas" w:cs="Consolas"/>
-          <w:color w:val="000000"/>
-          <w:sz w:val="19"/>
-          <w:szCs w:val="19"/>
-        </w:rPr>
-        <w:t xml:space="preserve"> ((</w:t>
-      </w:r>
-      <w:r>
-        <w:rPr>
-          <w:rFonts w:ascii="Consolas" w:hAnsi="Consolas" w:cs="Consolas"/>
-          <w:color w:val="0000FF"/>
-          <w:sz w:val="19"/>
-          <w:szCs w:val="19"/>
-        </w:rPr>
-        <w:t>int</w:t>
-      </w:r>
-      <w:r>
-        <w:rPr>
-          <w:rFonts w:ascii="Consolas" w:hAnsi="Consolas" w:cs="Consolas"/>
-          <w:color w:val="000000"/>
-          <w:sz w:val="19"/>
-          <w:szCs w:val="19"/>
-        </w:rPr>
-        <w:t>)list[</w:t>
-      </w:r>
-      <w:proofErr w:type="spellStart"/>
-      <w:r>
-        <w:rPr>
-          <w:rFonts w:ascii="Consolas" w:hAnsi="Consolas" w:cs="Consolas"/>
-          <w:color w:val="000000"/>
-          <w:sz w:val="19"/>
-          <w:szCs w:val="19"/>
-        </w:rPr>
-        <w:t>i</w:t>
-      </w:r>
-      <w:proofErr w:type="spellEnd"/>
-      <w:r>
-        <w:rPr>
-          <w:rFonts w:ascii="Consolas" w:hAnsi="Consolas" w:cs="Consolas"/>
-          <w:color w:val="000000"/>
-          <w:sz w:val="19"/>
-          <w:szCs w:val="19"/>
-        </w:rPr>
         <w:t>] == x)</w:t>
       </w:r>
     </w:p>
@@ -13991,7 +13964,6 @@
           <w:sz w:val="19"/>
           <w:szCs w:val="19"/>
         </w:rPr>
-        <w:lastRenderedPageBreak/>
         <w:t xml:space="preserve">                {</w:t>
       </w:r>
     </w:p>
@@ -15441,6 +15413,7 @@
           <w:sz w:val="19"/>
           <w:szCs w:val="19"/>
         </w:rPr>
+        <w:lastRenderedPageBreak/>
         <w:t>using</w:t>
       </w:r>
       <w:r>
@@ -15683,7 +15656,6 @@
           <w:sz w:val="19"/>
           <w:szCs w:val="19"/>
         </w:rPr>
-        <w:lastRenderedPageBreak/>
         <w:t>using</w:t>
       </w:r>
       <w:r>
@@ -17145,19 +17117,79 @@
         <w:rPr>
           <w:b/>
         </w:rPr>
-        <w:t>[position] = value</w:t>
-      </w:r>
-    </w:p>
-    <w:p>
-      <w:pPr>
+        <w:t>[</w:t>
+      </w:r>
+      <w:r>
         <w:rPr>
           <w:b/>
         </w:rPr>
-      </w:pPr>
+        <w:t>index</w:t>
+      </w:r>
       <w:r>
         <w:rPr>
           <w:b/>
         </w:rPr>
+        <w:t xml:space="preserve">] = </w:t>
+      </w:r>
+      <w:proofErr w:type="gramStart"/>
+      <w:r>
+        <w:rPr>
+          <w:b/>
+        </w:rPr>
+        <w:t>value</w:t>
+      </w:r>
+      <w:r>
+        <w:rPr>
+          <w:b/>
+        </w:rPr>
+        <w:t xml:space="preserve"> ,</w:t>
+      </w:r>
+      <w:proofErr w:type="gramEnd"/>
+      <w:r>
+        <w:rPr>
+          <w:b/>
+        </w:rPr>
+        <w:t xml:space="preserve"> for arrays/ </w:t>
+      </w:r>
+      <w:proofErr w:type="spellStart"/>
+      <w:r>
+        <w:rPr>
+          <w:b/>
+        </w:rPr>
+        <w:t>ArrayList</w:t>
+      </w:r>
+      <w:proofErr w:type="spellEnd"/>
+      <w:r>
+        <w:rPr>
+          <w:b/>
+        </w:rPr>
+        <w:t xml:space="preserve">, Stack, Queue, </w:t>
+      </w:r>
+      <w:proofErr w:type="spellStart"/>
+      <w:r>
+        <w:rPr>
+          <w:b/>
+        </w:rPr>
+        <w:t>its</w:t>
+      </w:r>
+      <w:proofErr w:type="spellEnd"/>
+      <w:r>
+        <w:rPr>
+          <w:b/>
+        </w:rPr>
+        <w:t xml:space="preserve"> like this</w:t>
+      </w:r>
+    </w:p>
+    <w:p>
+      <w:pPr>
+        <w:rPr>
+          <w:b/>
+        </w:rPr>
+      </w:pPr>
+      <w:r>
+        <w:rPr>
+          <w:b/>
+        </w:rPr>
         <w:t>&lt;</w:t>
       </w:r>
       <w:proofErr w:type="gramStart"/>
@@ -17174,6 +17206,20 @@
         </w:rPr>
         <w:t xml:space="preserve"> value&gt;</w:t>
       </w:r>
+      <w:r>
+        <w:rPr>
+          <w:b/>
+        </w:rPr>
+        <w:t xml:space="preserve">  , we use in </w:t>
+      </w:r>
+      <w:proofErr w:type="spellStart"/>
+      <w:r>
+        <w:rPr>
+          <w:b/>
+        </w:rPr>
+        <w:t>HashTable</w:t>
+      </w:r>
+      <w:proofErr w:type="spellEnd"/>
     </w:p>
     <w:p>
       <w:r>
@@ -17285,7 +17331,6 @@
           <w:sz w:val="19"/>
           <w:szCs w:val="19"/>
         </w:rPr>
-        <w:lastRenderedPageBreak/>
         <w:t>using</w:t>
       </w:r>
       <w:r>

</xml_diff>